<commit_message>
Reset total del repositorio - actualización completa con cambios sensibles
</commit_message>
<xml_diff>
--- a/docs/doc_bajavoluntaria.docx
+++ b/docs/doc_bajavoluntaria.docx
@@ -4,601 +4,100 @@
   <w:body>
     <w:p>
       <w:pPr>
-        <w:autoSpaceDE w:val="0"/>
-        <w:autoSpaceDN w:val="0"/>
-        <w:adjustRightInd w:val="0"/>
-        <w:spacing w:after="0" w:line="240" w:lineRule="auto"/>
-        <w:jc w:val="both"/>
+        <w:jc w:val="center"/>
         <w:rPr>
-          <w:rFonts w:ascii="TT15Ct00" w:hAnsi="TT15Ct00" w:cs="TT15Ct00"/>
-          <w:color w:val="000000"/>
-        </w:rPr>
-      </w:pPr>
-      <w:r>
-        <w:rPr>
-          <w:rFonts w:ascii="TT15Ct00" w:hAnsi="TT15Ct00" w:cs="TT15Ct00"/>
-          <w:color w:val="000000"/>
-        </w:rPr>
-        <w:t xml:space="preserve">En </w:t>
-      </w:r>
-      <w:r>
-        <w:rPr>
-          <w:rFonts w:ascii="TT15Ct00" w:hAnsi="TT15Ct00" w:cs="TT15Ct00"/>
-          <w:color w:val="000000"/>
-        </w:rPr>
-        <w:t xml:space="preserve">Málaga a </w:t>
-      </w:r>
-      <w:r>
-        <w:rPr>
-          <w:rFonts w:ascii="TT15Ct00" w:hAnsi="TT15Ct00" w:cs="TT15Ct00"/>
-          <w:color w:val="000000"/>
-        </w:rPr>
-        <w:t xml:space="preserve">_______ de ____________ </w:t>
-      </w:r>
-      <w:proofErr w:type="spellStart"/>
-      <w:r>
-        <w:rPr>
-          <w:rFonts w:ascii="TT15Ct00" w:hAnsi="TT15Ct00" w:cs="TT15Ct00"/>
-          <w:color w:val="000000"/>
-        </w:rPr>
-        <w:t>de</w:t>
-      </w:r>
-      <w:proofErr w:type="spellEnd"/>
-      <w:r>
-        <w:rPr>
-          <w:rFonts w:ascii="TT15Ct00" w:hAnsi="TT15Ct00" w:cs="TT15Ct00"/>
-          <w:color w:val="000000"/>
-        </w:rPr>
-        <w:t xml:space="preserve"> 20____</w:t>
-      </w:r>
-    </w:p>
-    <w:p>
-      <w:pPr>
-        <w:autoSpaceDE w:val="0"/>
-        <w:autoSpaceDN w:val="0"/>
-        <w:adjustRightInd w:val="0"/>
-        <w:spacing w:after="0" w:line="240" w:lineRule="auto"/>
-        <w:jc w:val="both"/>
-        <w:rPr>
-          <w:rFonts w:ascii="TT15Ct00" w:hAnsi="TT15Ct00" w:cs="TT15Ct00"/>
+          <w:rFonts w:ascii="Arial" w:hAnsi="Arial" w:cs="Arial"/>
+          <w:b/>
+          <w:bCs/>
           <w:color w:val="000000"/>
         </w:rPr>
       </w:pPr>
     </w:p>
     <w:p>
       <w:pPr>
-        <w:autoSpaceDE w:val="0"/>
-        <w:autoSpaceDN w:val="0"/>
-        <w:adjustRightInd w:val="0"/>
-        <w:spacing w:after="0" w:line="240" w:lineRule="auto"/>
+        <w:jc w:val="center"/>
         <w:rPr>
-          <w:rFonts w:ascii="TT15Ct00" w:hAnsi="TT15Ct00" w:cs="TT15Ct00"/>
-          <w:i/>
-          <w:color w:val="000000"/>
-          <w:lang w:val="en-US"/>
-        </w:rPr>
-      </w:pPr>
-      <w:r>
-        <w:rPr>
-          <w:rFonts w:ascii="TT15Ct00" w:hAnsi="TT15Ct00" w:cs="TT15Ct00"/>
-          <w:color w:val="000000"/>
-          <w:lang w:val="en-US"/>
-        </w:rPr>
-        <w:t xml:space="preserve">Centro de </w:t>
-      </w:r>
-      <w:proofErr w:type="spellStart"/>
-      <w:r>
-        <w:rPr>
-          <w:rFonts w:ascii="TT15Ct00" w:hAnsi="TT15Ct00" w:cs="TT15Ct00"/>
-          <w:color w:val="000000"/>
-          <w:lang w:val="en-US"/>
-        </w:rPr>
-        <w:t>Trabajo</w:t>
-      </w:r>
-      <w:proofErr w:type="spellEnd"/>
-      <w:r>
-        <w:rPr>
-          <w:rFonts w:ascii="TT15Ct00" w:hAnsi="TT15Ct00" w:cs="TT15Ct00"/>
-          <w:color w:val="000000"/>
-          <w:lang w:val="en-US"/>
-        </w:rPr>
-        <w:t>:</w:t>
-      </w:r>
-      <w:r>
-        <w:rPr>
-          <w:rFonts w:ascii="TT15Ct00" w:hAnsi="TT15Ct00" w:cs="TT15Ct00"/>
-          <w:color w:val="000000"/>
-          <w:lang w:val="en-US"/>
-        </w:rPr>
-        <w:br/>
-      </w:r>
-      <w:r>
-        <w:rPr>
-          <w:rFonts w:ascii="TT15Ct00" w:hAnsi="TT15Ct00" w:cs="TT15Ct00"/>
-          <w:color w:val="000000"/>
-          <w:lang w:val="en-US"/>
-        </w:rPr>
-        <w:br/>
-        <w:t>_______________________________</w:t>
-      </w:r>
-    </w:p>
-    <w:p>
-      <w:pPr>
-        <w:autoSpaceDE w:val="0"/>
-        <w:autoSpaceDN w:val="0"/>
-        <w:adjustRightInd w:val="0"/>
-        <w:spacing w:after="0" w:line="240" w:lineRule="auto"/>
-        <w:jc w:val="both"/>
-        <w:rPr>
-          <w:rFonts w:ascii="TT15Ct00" w:hAnsi="TT15Ct00" w:cs="TT15Ct00"/>
-          <w:color w:val="000000"/>
-          <w:lang w:val="en-US"/>
-        </w:rPr>
-      </w:pPr>
-    </w:p>
-    <w:p>
-      <w:pPr>
-        <w:autoSpaceDE w:val="0"/>
-        <w:autoSpaceDN w:val="0"/>
-        <w:adjustRightInd w:val="0"/>
-        <w:spacing w:after="0" w:line="240" w:lineRule="auto"/>
-        <w:jc w:val="both"/>
-        <w:rPr>
-          <w:rFonts w:ascii="TT15Ct00" w:hAnsi="TT15Ct00" w:cs="TT15Ct00"/>
-          <w:color w:val="000000"/>
-          <w:lang w:val="en-US"/>
-        </w:rPr>
-      </w:pPr>
-    </w:p>
-    <w:p>
-      <w:pPr>
-        <w:autoSpaceDE w:val="0"/>
-        <w:autoSpaceDN w:val="0"/>
-        <w:adjustRightInd w:val="0"/>
-        <w:spacing w:after="0" w:line="240" w:lineRule="auto"/>
-        <w:jc w:val="both"/>
-        <w:rPr>
-          <w:rFonts w:ascii="TT15Et00" w:hAnsi="TT15Et00" w:cs="TT15Et00"/>
-          <w:color w:val="000000"/>
-        </w:rPr>
-      </w:pPr>
-      <w:r>
-        <w:rPr>
-          <w:rFonts w:ascii="TT15Et00" w:hAnsi="TT15Et00" w:cs="TT15Et00"/>
-          <w:color w:val="000000"/>
-        </w:rPr>
-        <w:t>Muy señores míos:</w:t>
-      </w:r>
-    </w:p>
-    <w:p>
-      <w:pPr>
-        <w:autoSpaceDE w:val="0"/>
-        <w:autoSpaceDN w:val="0"/>
-        <w:adjustRightInd w:val="0"/>
-        <w:spacing w:after="0" w:line="240" w:lineRule="auto"/>
-        <w:jc w:val="both"/>
-        <w:rPr>
-          <w:rFonts w:ascii="TT15Et00" w:hAnsi="TT15Et00" w:cs="TT15Et00"/>
+          <w:rFonts w:ascii="Arial" w:hAnsi="Arial" w:cs="Arial"/>
+          <w:b/>
+          <w:bCs/>
           <w:color w:val="000000"/>
         </w:rPr>
       </w:pPr>
     </w:p>
     <w:p>
       <w:pPr>
-        <w:autoSpaceDE w:val="0"/>
-        <w:autoSpaceDN w:val="0"/>
-        <w:adjustRightInd w:val="0"/>
-        <w:spacing w:after="0" w:line="240" w:lineRule="auto"/>
-        <w:jc w:val="both"/>
+        <w:jc w:val="center"/>
         <w:rPr>
-          <w:rFonts w:ascii="TT15Ct00" w:hAnsi="TT15Ct00" w:cs="TT15Ct00"/>
-          <w:color w:val="000000"/>
-        </w:rPr>
-      </w:pPr>
-      <w:r>
-        <w:rPr>
-          <w:rFonts w:ascii="TT15Ct00" w:hAnsi="TT15Ct00" w:cs="TT15Ct00"/>
-          <w:color w:val="000000"/>
-        </w:rPr>
-        <w:t xml:space="preserve">Yo, </w:t>
-      </w:r>
-      <w:r>
-        <w:rPr>
-          <w:rFonts w:ascii="TT15Ct00" w:hAnsi="TT15Ct00" w:cs="TT15Ct00"/>
-          <w:color w:val="000000"/>
-        </w:rPr>
-        <w:t>___________________________________________________</w:t>
-      </w:r>
-      <w:r>
-        <w:rPr>
-          <w:rFonts w:ascii="TT15Ct00" w:hAnsi="TT15Ct00" w:cs="TT15Ct00"/>
-          <w:color w:val="000000"/>
-        </w:rPr>
-        <w:t xml:space="preserve"> con DNI</w:t>
-      </w:r>
-      <w:r>
-        <w:rPr>
-          <w:rFonts w:ascii="TT15Ct00" w:hAnsi="TT15Ct00" w:cs="TT15Ct00"/>
-          <w:color w:val="000000"/>
-        </w:rPr>
-        <w:t>/NIE</w:t>
-      </w:r>
-      <w:r>
-        <w:rPr>
-          <w:rFonts w:ascii="TT15Ct00" w:hAnsi="TT15Ct00" w:cs="TT15Ct00"/>
-          <w:color w:val="000000"/>
-        </w:rPr>
-        <w:t xml:space="preserve"> número </w:t>
-      </w:r>
-      <w:r>
-        <w:rPr>
-          <w:rFonts w:ascii="TT15Ct00" w:hAnsi="TT15Ct00" w:cs="TT15Ct00"/>
-          <w:color w:val="000000"/>
-        </w:rPr>
-        <w:t>_____________________________</w:t>
-      </w:r>
-      <w:r>
-        <w:rPr>
-          <w:rFonts w:ascii="TT15Ct00" w:hAnsi="TT15Ct00" w:cs="TT15Ct00"/>
-          <w:color w:val="000000"/>
-        </w:rPr>
-        <w:t xml:space="preserve"> me pongo en contacto con Uds. con la finalidad de comunicarles que a partir del próximo día</w:t>
-      </w:r>
-      <w:r>
-        <w:rPr>
-          <w:rFonts w:ascii="TT15Ct00" w:hAnsi="TT15Ct00" w:cs="TT15Ct00"/>
-          <w:color w:val="000000"/>
-        </w:rPr>
-        <w:t xml:space="preserve"> </w:t>
-      </w:r>
-      <w:r>
-        <w:rPr>
-          <w:rFonts w:ascii="TT15Ct00" w:hAnsi="TT15Ct00" w:cs="TT15Ct00"/>
+          <w:rFonts w:ascii="Arial" w:hAnsi="Arial" w:cs="Arial"/>
           <w:b/>
           <w:bCs/>
-          <w:color w:val="000000"/>
-        </w:rPr>
-        <w:t>__________________________________________</w:t>
-      </w:r>
-      <w:r>
-        <w:rPr>
-          <w:rFonts w:ascii="TT15Ct00" w:hAnsi="TT15Ct00" w:cs="TT15Ct00"/>
-          <w:b/>
-          <w:bCs/>
-          <w:color w:val="000000"/>
-        </w:rPr>
-        <w:t xml:space="preserve"> </w:t>
-      </w:r>
-      <w:r>
-        <w:rPr>
-          <w:rFonts w:ascii="TT15Ct00" w:hAnsi="TT15Ct00" w:cs="TT15Ct00"/>
-          <w:b/>
-          <w:bCs/>
-          <w:color w:val="000000"/>
-        </w:rPr>
-        <w:t>cesaré de</w:t>
-      </w:r>
-      <w:r>
-        <w:rPr>
-          <w:rFonts w:ascii="TT15Ct00" w:hAnsi="TT15Ct00" w:cs="TT15Ct00"/>
-          <w:b/>
-          <w:color w:val="000000"/>
-        </w:rPr>
-        <w:t xml:space="preserve"> forma </w:t>
-      </w:r>
-      <w:r>
-        <w:rPr>
-          <w:rFonts w:ascii="TT15Ct00" w:hAnsi="TT15Ct00" w:cs="TT15Ct00"/>
-          <w:b/>
-          <w:color w:val="000000"/>
-        </w:rPr>
-        <w:t>voluntaria</w:t>
-      </w:r>
-      <w:r>
-        <w:rPr>
-          <w:rFonts w:ascii="TT15Ct00" w:hAnsi="TT15Ct00" w:cs="TT15Ct00"/>
-          <w:b/>
-          <w:color w:val="000000"/>
-        </w:rPr>
-        <w:t xml:space="preserve"> en la prestación de mis servicios laborales a esta empresa</w:t>
-      </w:r>
-      <w:r>
-        <w:rPr>
-          <w:rFonts w:ascii="TT15Ct00" w:hAnsi="TT15Ct00" w:cs="TT15Ct00"/>
-          <w:color w:val="000000"/>
-        </w:rPr>
-        <w:t>.</w:t>
-      </w:r>
-    </w:p>
-    <w:p>
-      <w:pPr>
-        <w:autoSpaceDE w:val="0"/>
-        <w:autoSpaceDN w:val="0"/>
-        <w:adjustRightInd w:val="0"/>
-        <w:spacing w:after="0" w:line="240" w:lineRule="auto"/>
-        <w:jc w:val="both"/>
-        <w:rPr>
-          <w:rFonts w:ascii="TT15Ct00" w:hAnsi="TT15Ct00" w:cs="TT15Ct00"/>
           <w:color w:val="000000"/>
         </w:rPr>
       </w:pPr>
     </w:p>
     <w:p>
       <w:pPr>
-        <w:autoSpaceDE w:val="0"/>
-        <w:autoSpaceDN w:val="0"/>
-        <w:adjustRightInd w:val="0"/>
-        <w:spacing w:after="0" w:line="240" w:lineRule="auto"/>
-        <w:jc w:val="both"/>
+        <w:jc w:val="center"/>
         <w:rPr>
-          <w:rFonts w:ascii="TT15Ct00" w:hAnsi="TT15Ct00" w:cs="TT15Ct00"/>
-          <w:color w:val="000000"/>
-        </w:rPr>
-      </w:pPr>
-      <w:r>
-        <w:rPr>
-          <w:rFonts w:ascii="TT15Ct00" w:hAnsi="TT15Ct00" w:cs="TT15Ct00"/>
-          <w:color w:val="000000"/>
-        </w:rPr>
-        <w:t>Informándoles dentro del plazo reglamentario de preaviso, todo ello al amparo de lo</w:t>
-      </w:r>
-      <w:r>
-        <w:rPr>
-          <w:rFonts w:ascii="TT15Ct00" w:hAnsi="TT15Ct00" w:cs="TT15Ct00"/>
-          <w:color w:val="000000"/>
-        </w:rPr>
-        <w:t xml:space="preserve"> </w:t>
-      </w:r>
-      <w:r>
-        <w:rPr>
-          <w:rFonts w:ascii="TT15Ct00" w:hAnsi="TT15Ct00" w:cs="TT15Ct00"/>
-          <w:color w:val="000000"/>
-        </w:rPr>
-        <w:t>establecido en el artículo 49.1.d) del Estatuto de los Trabajadores.</w:t>
-      </w:r>
-    </w:p>
-    <w:p>
-      <w:pPr>
-        <w:autoSpaceDE w:val="0"/>
-        <w:autoSpaceDN w:val="0"/>
-        <w:adjustRightInd w:val="0"/>
-        <w:spacing w:after="0" w:line="240" w:lineRule="auto"/>
-        <w:jc w:val="both"/>
-        <w:rPr>
-          <w:rFonts w:ascii="TT15Ct00" w:hAnsi="TT15Ct00" w:cs="TT15Ct00"/>
+          <w:rFonts w:ascii="Arial" w:hAnsi="Arial" w:cs="Arial"/>
+          <w:b/>
+          <w:bCs/>
           <w:color w:val="000000"/>
         </w:rPr>
       </w:pPr>
     </w:p>
     <w:p>
       <w:pPr>
-        <w:autoSpaceDE w:val="0"/>
-        <w:autoSpaceDN w:val="0"/>
-        <w:adjustRightInd w:val="0"/>
-        <w:spacing w:after="0" w:line="240" w:lineRule="auto"/>
-        <w:jc w:val="both"/>
+        <w:jc w:val="center"/>
         <w:rPr>
-          <w:rFonts w:ascii="TT15Ct00" w:hAnsi="TT15Ct00" w:cs="TT15Ct00"/>
-          <w:color w:val="000000"/>
-        </w:rPr>
-      </w:pPr>
-      <w:r>
-        <w:rPr>
-          <w:rFonts w:ascii="TT15Ct00" w:hAnsi="TT15Ct00" w:cs="TT15Ct00"/>
-          <w:color w:val="000000"/>
-        </w:rPr>
-        <w:t>Rogándoles pongan a mi disposición liquidación y recibo de salario pertinente</w:t>
-      </w:r>
-      <w:r>
-        <w:rPr>
-          <w:rFonts w:ascii="TT15Ct00" w:hAnsi="TT15Ct00" w:cs="TT15Ct00"/>
-          <w:color w:val="000000"/>
-        </w:rPr>
-        <w:t xml:space="preserve"> de los días trabajados hasta la fecha</w:t>
-      </w:r>
-      <w:r>
-        <w:rPr>
-          <w:rFonts w:ascii="TT15Ct00" w:hAnsi="TT15Ct00" w:cs="TT15Ct00"/>
-          <w:color w:val="000000"/>
-        </w:rPr>
-        <w:t>, les solicito acusen de recibo del presente escrito.</w:t>
-      </w:r>
-    </w:p>
-    <w:p>
-      <w:pPr>
-        <w:autoSpaceDE w:val="0"/>
-        <w:autoSpaceDN w:val="0"/>
-        <w:adjustRightInd w:val="0"/>
-        <w:spacing w:after="0" w:line="240" w:lineRule="auto"/>
-        <w:jc w:val="both"/>
-        <w:rPr>
-          <w:rFonts w:ascii="TT15Ct00" w:hAnsi="TT15Ct00" w:cs="TT15Ct00"/>
+          <w:rFonts w:ascii="Arial" w:hAnsi="Arial" w:cs="Arial"/>
+          <w:b/>
+          <w:bCs/>
           <w:color w:val="000000"/>
         </w:rPr>
       </w:pPr>
     </w:p>
     <w:p>
       <w:pPr>
-        <w:autoSpaceDE w:val="0"/>
-        <w:autoSpaceDN w:val="0"/>
-        <w:adjustRightInd w:val="0"/>
-        <w:spacing w:after="0" w:line="240" w:lineRule="auto"/>
-        <w:jc w:val="both"/>
+        <w:jc w:val="center"/>
         <w:rPr>
-          <w:rFonts w:ascii="TT15Ct00" w:hAnsi="TT15Ct00" w:cs="TT15Ct00"/>
+          <w:rFonts w:ascii="Arial" w:hAnsi="Arial" w:cs="Arial"/>
+          <w:b/>
+          <w:bCs/>
           <w:color w:val="000000"/>
         </w:rPr>
       </w:pPr>
     </w:p>
     <w:p>
       <w:pPr>
-        <w:autoSpaceDE w:val="0"/>
-        <w:autoSpaceDN w:val="0"/>
-        <w:adjustRightInd w:val="0"/>
-        <w:spacing w:after="0" w:line="240" w:lineRule="auto"/>
-        <w:jc w:val="both"/>
+        <w:jc w:val="center"/>
         <w:rPr>
-          <w:rFonts w:ascii="TT15Ct00" w:hAnsi="TT15Ct00" w:cs="TT15Ct00"/>
+          <w:rFonts w:ascii="Arial" w:hAnsi="Arial" w:cs="Arial"/>
+          <w:b/>
+          <w:bCs/>
           <w:color w:val="000000"/>
         </w:rPr>
       </w:pPr>
       <w:r>
         <w:rPr>
-          <w:rFonts w:ascii="TT15Ct00" w:hAnsi="TT15Ct00" w:cs="TT15Ct00"/>
+          <w:rFonts w:ascii="Arial" w:hAnsi="Arial" w:cs="Arial"/>
+          <w:b/>
+          <w:bCs/>
           <w:color w:val="000000"/>
         </w:rPr>
-        <w:t>Reciban un cordial saludo.</w:t>
-      </w:r>
-    </w:p>
-    <w:p>
-      <w:pPr>
-        <w:autoSpaceDE w:val="0"/>
-        <w:autoSpaceDN w:val="0"/>
-        <w:adjustRightInd w:val="0"/>
-        <w:spacing w:after="0" w:line="240" w:lineRule="auto"/>
-        <w:jc w:val="both"/>
-        <w:rPr>
-          <w:rFonts w:ascii="TT15Ct00" w:hAnsi="TT15Ct00" w:cs="TT15Ct00"/>
-          <w:color w:val="000000"/>
-        </w:rPr>
-      </w:pPr>
-    </w:p>
-    <w:p>
-      <w:pPr>
-        <w:autoSpaceDE w:val="0"/>
-        <w:autoSpaceDN w:val="0"/>
-        <w:adjustRightInd w:val="0"/>
-        <w:spacing w:after="0" w:line="240" w:lineRule="auto"/>
-        <w:jc w:val="both"/>
-        <w:rPr>
-          <w:rFonts w:ascii="TT15Ct00" w:hAnsi="TT15Ct00" w:cs="TT15Ct00"/>
-          <w:color w:val="000000"/>
-        </w:rPr>
-      </w:pPr>
-    </w:p>
-    <w:p>
-      <w:pPr>
-        <w:jc w:val="right"/>
-      </w:pPr>
-      <w:r>
-        <w:rPr>
-          <w:rFonts w:ascii="TT15Ct00" w:hAnsi="TT15Ct00" w:cs="TT15Ct00"/>
-          <w:color w:val="000000"/>
-        </w:rPr>
-        <w:t xml:space="preserve">Fdo.:  </w:t>
+        <w:t xml:space="preserve">SUSTITUYA POR SU MODELO/PLANTILLA PARA CASOS DE </w:t>
       </w:r>
       <w:r>
         <w:rPr>
-          <w:rFonts w:ascii="TT15Ct00" w:hAnsi="TT15Ct00" w:cs="TT15Ct00"/>
+          <w:rFonts w:ascii="Arial" w:hAnsi="Arial" w:cs="Arial"/>
+          <w:b/>
+          <w:bCs/>
           <w:color w:val="000000"/>
         </w:rPr>
-        <w:t>______________________</w:t>
-      </w:r>
-      <w:r>
-        <w:rPr>
-          <w:rFonts w:ascii="TT15Ct00" w:hAnsi="TT15Ct00" w:cs="TT15Ct00"/>
-          <w:color w:val="000000"/>
-        </w:rPr>
-        <w:t>(trabajador</w:t>
-      </w:r>
-      <w:r>
-        <w:rPr>
-          <w:rFonts w:ascii="TT15Ct00" w:hAnsi="TT15Ct00" w:cs="TT15Ct00"/>
-          <w:color w:val="000000"/>
-        </w:rPr>
-        <w:t>/a</w:t>
-      </w:r>
-      <w:r>
-        <w:rPr>
-          <w:rFonts w:ascii="TT15Ct00" w:hAnsi="TT15Ct00" w:cs="TT15Ct00"/>
-          <w:color w:val="000000"/>
-        </w:rPr>
-        <w:t>)</w:t>
+        <w:t>BAJAS VOLUNTARIAS</w:t>
       </w:r>
     </w:p>
-    <w:p>
-      <w:pPr>
-        <w:autoSpaceDE w:val="0"/>
-        <w:autoSpaceDN w:val="0"/>
-        <w:adjustRightInd w:val="0"/>
-        <w:spacing w:after="0" w:line="240" w:lineRule="auto"/>
-        <w:jc w:val="both"/>
-        <w:rPr>
-          <w:rFonts w:ascii="TT15Ct00" w:hAnsi="TT15Ct00" w:cs="TT15Ct00"/>
-          <w:color w:val="000000"/>
-        </w:rPr>
-      </w:pPr>
-    </w:p>
-    <w:p>
-      <w:pPr>
-        <w:autoSpaceDE w:val="0"/>
-        <w:autoSpaceDN w:val="0"/>
-        <w:adjustRightInd w:val="0"/>
-        <w:spacing w:after="0" w:line="240" w:lineRule="auto"/>
-        <w:jc w:val="both"/>
-        <w:rPr>
-          <w:rFonts w:ascii="TT15Ct00" w:hAnsi="TT15Ct00" w:cs="TT15Ct00"/>
-          <w:color w:val="000000"/>
-        </w:rPr>
-      </w:pPr>
-    </w:p>
-    <w:p>
-      <w:pPr>
-        <w:autoSpaceDE w:val="0"/>
-        <w:autoSpaceDN w:val="0"/>
-        <w:adjustRightInd w:val="0"/>
-        <w:spacing w:after="0" w:line="240" w:lineRule="auto"/>
-        <w:jc w:val="both"/>
-        <w:rPr>
-          <w:rFonts w:ascii="TT15Ct00" w:hAnsi="TT15Ct00" w:cs="TT15Ct00"/>
-          <w:color w:val="000000"/>
-        </w:rPr>
-      </w:pPr>
-    </w:p>
-    <w:p>
-      <w:pPr>
-        <w:autoSpaceDE w:val="0"/>
-        <w:autoSpaceDN w:val="0"/>
-        <w:adjustRightInd w:val="0"/>
-        <w:spacing w:after="0" w:line="240" w:lineRule="auto"/>
-        <w:jc w:val="both"/>
-        <w:rPr>
-          <w:rFonts w:ascii="TT15Ct00" w:hAnsi="TT15Ct00" w:cs="TT15Ct00"/>
-          <w:color w:val="000000"/>
-        </w:rPr>
-      </w:pPr>
-    </w:p>
-    <w:p>
-      <w:pPr>
-        <w:autoSpaceDE w:val="0"/>
-        <w:autoSpaceDN w:val="0"/>
-        <w:adjustRightInd w:val="0"/>
-        <w:spacing w:after="0" w:line="240" w:lineRule="auto"/>
-        <w:jc w:val="both"/>
-        <w:rPr>
-          <w:rFonts w:ascii="TT15Ct00" w:hAnsi="TT15Ct00" w:cs="TT15Ct00"/>
-          <w:color w:val="000000"/>
-        </w:rPr>
-      </w:pPr>
-    </w:p>
-    <w:p>
-      <w:pPr>
-        <w:jc w:val="both"/>
-        <w:rPr>
-          <w:rFonts w:ascii="TT15Ct00" w:hAnsi="TT15Ct00" w:cs="TT15Ct00"/>
-          <w:color w:val="000000"/>
-        </w:rPr>
-      </w:pPr>
-    </w:p>
-    <w:p>
-      <w:pPr>
-        <w:jc w:val="both"/>
-        <w:rPr>
-          <w:rFonts w:ascii="TT15Ct00" w:hAnsi="TT15Ct00" w:cs="TT15Ct00"/>
-          <w:color w:val="000000"/>
-        </w:rPr>
-      </w:pPr>
-    </w:p>
+    <w:p/>
     <w:sectPr>
       <w:pgSz w:w="11906" w:h="16838"/>
       <w:pgMar w:top="1417" w:right="1701" w:bottom="1417" w:left="1701" w:header="708" w:footer="708" w:gutter="0"/>
@@ -1012,7 +511,6 @@
   <w:style w:type="character" w:default="1" w:styleId="Fuentedeprrafopredeter">
     <w:name w:val="Default Paragraph Font"/>
     <w:uiPriority w:val="1"/>
-    <w:semiHidden/>
     <w:unhideWhenUsed/>
   </w:style>
   <w:style w:type="table" w:default="1" w:styleId="Tablanormal">

</xml_diff>